<commit_message>
Eliminancion de archivo doble
</commit_message>
<xml_diff>
--- a/manuales/Manual de Mantenimiento.docx
+++ b/manuales/Manual de Mantenimiento.docx
@@ -861,7 +861,21 @@
         <w:rPr>
           <w:lang w:val="es-ES"/>
         </w:rPr>
-        <w:t xml:space="preserve"> Catalogo con productos y sus categorías</w:t>
+        <w:t xml:space="preserve"> </w:t>
+      </w:r>
+      <w:proofErr w:type="spellStart"/>
+      <w:r>
+        <w:rPr>
+          <w:lang w:val="es-ES"/>
+        </w:rPr>
+        <w:t>Catalogo</w:t>
+      </w:r>
+      <w:proofErr w:type="spellEnd"/>
+      <w:r>
+        <w:rPr>
+          <w:lang w:val="es-ES"/>
+        </w:rPr>
+        <w:t xml:space="preserve"> con productos y sus categorías</w:t>
       </w:r>
     </w:p>
     <w:p>
@@ -982,6 +996,14 @@
         </w:rPr>
         <w:t>, Composer</w:t>
       </w:r>
+      <w:r>
+        <w:rPr>
+          <w:lang w:val="en-US"/>
+        </w:rPr>
+        <w:t>, JavaScrip</w:t>
+      </w:r>
+      <w:bookmarkStart w:id="0" w:name="_GoBack"/>
+      <w:bookmarkEnd w:id="0"/>
     </w:p>
     <w:p>
       <w:pPr>
@@ -1095,8 +1117,29 @@
       <w:r>
         <w:t xml:space="preserve">Utilización </w:t>
       </w:r>
-      <w:bookmarkStart w:id="0" w:name="_GoBack"/>
-      <w:bookmarkEnd w:id="0"/>
+      <w:r>
+        <w:t xml:space="preserve">de </w:t>
+      </w:r>
+      <w:r>
+        <w:t>metodologías agiles como Scrum para gestionar el desarrollo de software</w:t>
+      </w:r>
+    </w:p>
+    <w:p>
+      <w:pPr>
+        <w:pStyle w:val="Prrafodelista"/>
+        <w:numPr>
+          <w:ilvl w:val="0"/>
+          <w:numId w:val="6"/>
+        </w:numPr>
+      </w:pPr>
+      <w:r>
+        <w:t>Desarrollo modular, permitiendo añadir y mejorar funcionalidades de manera incremental</w:t>
+      </w:r>
+    </w:p>
+    <w:p>
+      <w:pPr>
+        <w:pStyle w:val="Ttulo3"/>
+      </w:pPr>
     </w:p>
     <w:sectPr>
       <w:headerReference w:type="default" r:id="rId8"/>
@@ -2929,7 +2972,7 @@
 </file>
 
 <file path=customXml/itemProps1.xml><?xml version="1.0" encoding="utf-8"?>
-<ds:datastoreItem xmlns:ds="http://schemas.openxmlformats.org/officeDocument/2006/customXml" ds:itemID="{BBCF7337-72C9-4DEF-B744-0F8B67BE3B79}">
+<ds:datastoreItem xmlns:ds="http://schemas.openxmlformats.org/officeDocument/2006/customXml" ds:itemID="{D02F446B-B709-421D-82A1-16410CE11AF1}">
   <ds:schemaRefs>
     <ds:schemaRef ds:uri="http://schemas.openxmlformats.org/officeDocument/2006/bibliography"/>
   </ds:schemaRefs>

</xml_diff>

<commit_message>
Actualizacion manual de mantenimiento
mantenimiento
</commit_message>
<xml_diff>
--- a/manuales/Manual de Mantenimiento.docx
+++ b/manuales/Manual de Mantenimiento.docx
@@ -1038,8 +1038,6 @@
           <w:lang w:val="en-US"/>
         </w:rPr>
       </w:pPr>
-      <w:bookmarkStart w:id="0" w:name="_GoBack"/>
-      <w:bookmarkEnd w:id="0"/>
     </w:p>
     <w:p>
       <w:pPr>
@@ -1214,9 +1212,271 @@
     </w:p>
     <w:p>
       <w:r>
-        <w:t xml:space="preserve">Registro de </w:t>
-      </w:r>
-    </w:p>
+        <w:t>Registro de errores vía formulario de soporte o correo.</w:t>
+      </w:r>
+    </w:p>
+    <w:p>
+      <w:pPr>
+        <w:pStyle w:val="Ttulo3"/>
+      </w:pPr>
+      <w:r>
+        <w:t>Monitoreo:</w:t>
+      </w:r>
+    </w:p>
+    <w:p>
+      <w:r>
+        <w:t>Control de caídas del servidor y lentitud de consultas.</w:t>
+      </w:r>
+    </w:p>
+    <w:p>
+      <w:pPr>
+        <w:pStyle w:val="Ttulo3"/>
+      </w:pPr>
+      <w:r>
+        <w:lastRenderedPageBreak/>
+        <w:t>Análisis de impacto:</w:t>
+      </w:r>
+    </w:p>
+    <w:p>
+      <w:r>
+        <w:t>Clasificación de fallas (críticas, medias, bajas).</w:t>
+      </w:r>
+    </w:p>
+    <w:p>
+      <w:pPr>
+        <w:pStyle w:val="Ttulo3"/>
+      </w:pPr>
+      <w:r>
+        <w:t xml:space="preserve">Plan de acción: </w:t>
+      </w:r>
+    </w:p>
+    <w:p>
+      <w:r>
+        <w:t>Corrección de errores, actualización de base de datos, ajustes de seguridad.</w:t>
+      </w:r>
+    </w:p>
+    <w:p/>
+    <w:p>
+      <w:pPr>
+        <w:pStyle w:val="Ttulo2"/>
+      </w:pPr>
+      <w:r>
+        <w:t xml:space="preserve">Fase de implementación de la modificación </w:t>
+      </w:r>
+    </w:p>
+    <w:p>
+      <w:pPr>
+        <w:pStyle w:val="Prrafodelista"/>
+        <w:numPr>
+          <w:ilvl w:val="0"/>
+          <w:numId w:val="10"/>
+        </w:numPr>
+      </w:pPr>
+      <w:r>
+        <w:t xml:space="preserve"> Planificación de tareas de mejora (nuevos métodos de pago, seguridad, reportes).</w:t>
+      </w:r>
+    </w:p>
+    <w:p>
+      <w:pPr>
+        <w:pStyle w:val="Prrafodelista"/>
+        <w:numPr>
+          <w:ilvl w:val="0"/>
+          <w:numId w:val="10"/>
+        </w:numPr>
+      </w:pPr>
+      <w:r>
+        <w:t>Desarrollo y pruebas en ambiente de prueba.</w:t>
+      </w:r>
+    </w:p>
+    <w:p>
+      <w:pPr>
+        <w:pStyle w:val="Prrafodelista"/>
+        <w:numPr>
+          <w:ilvl w:val="0"/>
+          <w:numId w:val="10"/>
+        </w:numPr>
+      </w:pPr>
+      <w:r>
+        <w:t>Despliegue en producción.</w:t>
+      </w:r>
+    </w:p>
+    <w:p>
+      <w:pPr>
+        <w:pStyle w:val="Prrafodelista"/>
+        <w:numPr>
+          <w:ilvl w:val="0"/>
+          <w:numId w:val="10"/>
+        </w:numPr>
+      </w:pPr>
+      <w:r>
+        <w:t>Monitoreo post–implementación.</w:t>
+      </w:r>
+    </w:p>
+    <w:p>
+      <w:pPr>
+        <w:pStyle w:val="Ttulo2"/>
+      </w:pPr>
+      <w:r>
+        <w:t xml:space="preserve">Fase de aceptación y revisión del mantenimiento </w:t>
+      </w:r>
+    </w:p>
+    <w:p>
+      <w:pPr>
+        <w:pStyle w:val="Prrafodelista"/>
+        <w:numPr>
+          <w:ilvl w:val="0"/>
+          <w:numId w:val="10"/>
+        </w:numPr>
+      </w:pPr>
+      <w:r>
+        <w:t xml:space="preserve"> Pruebas de aceptación: Validación de cambios con el administrador y usuarios</w:t>
+      </w:r>
+      <w:r>
+        <w:t xml:space="preserve"> seleccionados</w:t>
+      </w:r>
+    </w:p>
+    <w:p>
+      <w:pPr>
+        <w:pStyle w:val="Prrafodelista"/>
+        <w:numPr>
+          <w:ilvl w:val="0"/>
+          <w:numId w:val="10"/>
+        </w:numPr>
+      </w:pPr>
+      <w:r>
+        <w:t>Revisión: Documentación de cambios, retroalimentación de usuarios, mejoras continuas.</w:t>
+      </w:r>
+    </w:p>
+    <w:p>
+      <w:pPr>
+        <w:pStyle w:val="Ttulo2"/>
+      </w:pPr>
+      <w:r>
+        <w:t xml:space="preserve">Fase de migración </w:t>
+      </w:r>
+    </w:p>
+    <w:p>
+      <w:r>
+        <w:t>En caso de cambio del hosting o de base de datos:</w:t>
+      </w:r>
+    </w:p>
+    <w:p>
+      <w:pPr>
+        <w:pStyle w:val="Prrafodelista"/>
+        <w:numPr>
+          <w:ilvl w:val="0"/>
+          <w:numId w:val="10"/>
+        </w:numPr>
+      </w:pPr>
+      <w:r>
+        <w:t>Copia de seguridad completa.</w:t>
+      </w:r>
+    </w:p>
+    <w:p>
+      <w:pPr>
+        <w:pStyle w:val="Prrafodelista"/>
+        <w:numPr>
+          <w:ilvl w:val="0"/>
+          <w:numId w:val="10"/>
+        </w:numPr>
+      </w:pPr>
+      <w:r>
+        <w:t>Migración de base de datos y código.</w:t>
+      </w:r>
+    </w:p>
+    <w:p>
+      <w:pPr>
+        <w:pStyle w:val="Prrafodelista"/>
+        <w:numPr>
+          <w:ilvl w:val="0"/>
+          <w:numId w:val="10"/>
+        </w:numPr>
+      </w:pPr>
+      <w:r>
+        <w:t>Pruebas post-migracion</w:t>
+      </w:r>
+    </w:p>
+    <w:p>
+      <w:pPr>
+        <w:pStyle w:val="Prrafodelista"/>
+        <w:numPr>
+          <w:ilvl w:val="0"/>
+          <w:numId w:val="10"/>
+        </w:numPr>
+      </w:pPr>
+      <w:r>
+        <w:t>Validación del correcto funcionamiento.</w:t>
+      </w:r>
+    </w:p>
+    <w:p>
+      <w:pPr>
+        <w:pStyle w:val="Prrafodelista"/>
+        <w:ind w:left="1080" w:firstLine="0"/>
+      </w:pPr>
+    </w:p>
+    <w:p>
+      <w:pPr>
+        <w:pStyle w:val="Ttulo2"/>
+      </w:pPr>
+      <w:r>
+        <w:lastRenderedPageBreak/>
+        <w:t xml:space="preserve">Fase de retiro </w:t>
+      </w:r>
+    </w:p>
+    <w:p>
+      <w:r>
+        <w:t>Si el sistema se remplaza:</w:t>
+      </w:r>
+    </w:p>
+    <w:p>
+      <w:pPr>
+        <w:pStyle w:val="Prrafodelista"/>
+        <w:numPr>
+          <w:ilvl w:val="0"/>
+          <w:numId w:val="10"/>
+        </w:numPr>
+      </w:pPr>
+      <w:r>
+        <w:t>Notificar a los usuarios</w:t>
+      </w:r>
+    </w:p>
+    <w:p>
+      <w:pPr>
+        <w:pStyle w:val="Prrafodelista"/>
+        <w:numPr>
+          <w:ilvl w:val="0"/>
+          <w:numId w:val="10"/>
+        </w:numPr>
+      </w:pPr>
+      <w:r>
+        <w:t xml:space="preserve">Respaldo de datos históricos </w:t>
+      </w:r>
+    </w:p>
+    <w:p>
+      <w:pPr>
+        <w:pStyle w:val="Prrafodelista"/>
+        <w:numPr>
+          <w:ilvl w:val="0"/>
+          <w:numId w:val="10"/>
+        </w:numPr>
+      </w:pPr>
+      <w:r>
+        <w:t xml:space="preserve">Documentación del proceso </w:t>
+      </w:r>
+    </w:p>
+    <w:p>
+      <w:pPr>
+        <w:pStyle w:val="Ttulo2"/>
+      </w:pPr>
+      <w:r>
+        <w:t xml:space="preserve">Cronograma </w:t>
+      </w:r>
+    </w:p>
+    <w:p>
+      <w:bookmarkStart w:id="0" w:name="_GoBack"/>
+      <w:bookmarkEnd w:id="0"/>
+    </w:p>
+    <w:p/>
     <w:p/>
     <w:p>
       <w:pPr>
@@ -2434,6 +2694,118 @@
       </w:rPr>
     </w:lvl>
   </w:abstractNum>
+  <w:abstractNum w:abstractNumId="9" w15:restartNumberingAfterBreak="0">
+    <w:nsid w:val="6C3A36B5"/>
+    <w:multiLevelType w:val="hybridMultilevel"/>
+    <w:tmpl w:val="83FE3948"/>
+    <w:lvl w:ilvl="0" w:tplc="0B0881DE">
+      <w:numFmt w:val="bullet"/>
+      <w:lvlText w:val="-"/>
+      <w:lvlJc w:val="left"/>
+      <w:pPr>
+        <w:ind w:left="1080" w:hanging="360"/>
+      </w:pPr>
+      <w:rPr>
+        <w:rFonts w:ascii="Times New Roman" w:eastAsiaTheme="minorHAnsi" w:hAnsi="Times New Roman" w:cs="Times New Roman" w:hint="default"/>
+      </w:rPr>
+    </w:lvl>
+    <w:lvl w:ilvl="1" w:tplc="240A0003" w:tentative="1">
+      <w:start w:val="1"/>
+      <w:numFmt w:val="bullet"/>
+      <w:lvlText w:val="o"/>
+      <w:lvlJc w:val="left"/>
+      <w:pPr>
+        <w:ind w:left="1800" w:hanging="360"/>
+      </w:pPr>
+      <w:rPr>
+        <w:rFonts w:ascii="Courier New" w:hAnsi="Courier New" w:cs="Courier New" w:hint="default"/>
+      </w:rPr>
+    </w:lvl>
+    <w:lvl w:ilvl="2" w:tplc="240A0005" w:tentative="1">
+      <w:start w:val="1"/>
+      <w:numFmt w:val="bullet"/>
+      <w:lvlText w:val=""/>
+      <w:lvlJc w:val="left"/>
+      <w:pPr>
+        <w:ind w:left="2520" w:hanging="360"/>
+      </w:pPr>
+      <w:rPr>
+        <w:rFonts w:ascii="Wingdings" w:hAnsi="Wingdings" w:hint="default"/>
+      </w:rPr>
+    </w:lvl>
+    <w:lvl w:ilvl="3" w:tplc="240A0001" w:tentative="1">
+      <w:start w:val="1"/>
+      <w:numFmt w:val="bullet"/>
+      <w:lvlText w:val=""/>
+      <w:lvlJc w:val="left"/>
+      <w:pPr>
+        <w:ind w:left="3240" w:hanging="360"/>
+      </w:pPr>
+      <w:rPr>
+        <w:rFonts w:ascii="Symbol" w:hAnsi="Symbol" w:hint="default"/>
+      </w:rPr>
+    </w:lvl>
+    <w:lvl w:ilvl="4" w:tplc="240A0003" w:tentative="1">
+      <w:start w:val="1"/>
+      <w:numFmt w:val="bullet"/>
+      <w:lvlText w:val="o"/>
+      <w:lvlJc w:val="left"/>
+      <w:pPr>
+        <w:ind w:left="3960" w:hanging="360"/>
+      </w:pPr>
+      <w:rPr>
+        <w:rFonts w:ascii="Courier New" w:hAnsi="Courier New" w:cs="Courier New" w:hint="default"/>
+      </w:rPr>
+    </w:lvl>
+    <w:lvl w:ilvl="5" w:tplc="240A0005" w:tentative="1">
+      <w:start w:val="1"/>
+      <w:numFmt w:val="bullet"/>
+      <w:lvlText w:val=""/>
+      <w:lvlJc w:val="left"/>
+      <w:pPr>
+        <w:ind w:left="4680" w:hanging="360"/>
+      </w:pPr>
+      <w:rPr>
+        <w:rFonts w:ascii="Wingdings" w:hAnsi="Wingdings" w:hint="default"/>
+      </w:rPr>
+    </w:lvl>
+    <w:lvl w:ilvl="6" w:tplc="240A0001" w:tentative="1">
+      <w:start w:val="1"/>
+      <w:numFmt w:val="bullet"/>
+      <w:lvlText w:val=""/>
+      <w:lvlJc w:val="left"/>
+      <w:pPr>
+        <w:ind w:left="5400" w:hanging="360"/>
+      </w:pPr>
+      <w:rPr>
+        <w:rFonts w:ascii="Symbol" w:hAnsi="Symbol" w:hint="default"/>
+      </w:rPr>
+    </w:lvl>
+    <w:lvl w:ilvl="7" w:tplc="240A0003" w:tentative="1">
+      <w:start w:val="1"/>
+      <w:numFmt w:val="bullet"/>
+      <w:lvlText w:val="o"/>
+      <w:lvlJc w:val="left"/>
+      <w:pPr>
+        <w:ind w:left="6120" w:hanging="360"/>
+      </w:pPr>
+      <w:rPr>
+        <w:rFonts w:ascii="Courier New" w:hAnsi="Courier New" w:cs="Courier New" w:hint="default"/>
+      </w:rPr>
+    </w:lvl>
+    <w:lvl w:ilvl="8" w:tplc="240A0005" w:tentative="1">
+      <w:start w:val="1"/>
+      <w:numFmt w:val="bullet"/>
+      <w:lvlText w:val=""/>
+      <w:lvlJc w:val="left"/>
+      <w:pPr>
+        <w:ind w:left="6840" w:hanging="360"/>
+      </w:pPr>
+      <w:rPr>
+        <w:rFonts w:ascii="Wingdings" w:hAnsi="Wingdings" w:hint="default"/>
+      </w:rPr>
+    </w:lvl>
+  </w:abstractNum>
   <w:num w:numId="1">
     <w:abstractNumId w:val="5"/>
   </w:num>
@@ -2460,6 +2832,9 @@
   </w:num>
   <w:num w:numId="9">
     <w:abstractNumId w:val="3"/>
+  </w:num>
+  <w:num w:numId="10">
+    <w:abstractNumId w:val="9"/>
   </w:num>
 </w:numbering>
 </file>
@@ -3397,7 +3772,7 @@
 </file>
 
 <file path=customXml/itemProps1.xml><?xml version="1.0" encoding="utf-8"?>
-<ds:datastoreItem xmlns:ds="http://schemas.openxmlformats.org/officeDocument/2006/customXml" ds:itemID="{CF239A3B-D401-49C6-A1F6-9EEE762897DE}">
+<ds:datastoreItem xmlns:ds="http://schemas.openxmlformats.org/officeDocument/2006/customXml" ds:itemID="{83C530E5-2410-4B1C-B982-A308653A732A}">
   <ds:schemaRefs>
     <ds:schemaRef ds:uri="http://schemas.openxmlformats.org/officeDocument/2006/bibliography"/>
   </ds:schemaRefs>

</xml_diff>